<commit_message>
Update Journal - Add Reference
</commit_message>
<xml_diff>
--- a/Pascasarjana_PC Kantor/Thesis/Journal/Jurnal - Python - PhP Integration.docx
+++ b/Pascasarjana_PC Kantor/Thesis/Journal/Jurnal - Python - PhP Integration.docx
@@ -21477,6 +21477,9 @@
         <w:br/>
       </w:r>
       <w:r>
+        <w:rPr>
+          <w:noProof/>
+        </w:rPr>
         <w:drawing>
           <wp:inline distT="0" distB="0" distL="0" distR="0" wp14:anchorId="64C03F30" wp14:editId="4F63BE5B">
             <wp:extent cx="4480560" cy="2248719"/>
@@ -21588,6 +21591,9 @@
     </w:p>
     <w:p>
       <w:r>
+        <w:rPr>
+          <w:noProof/>
+        </w:rPr>
         <w:drawing>
           <wp:inline distT="0" distB="0" distL="0" distR="0" wp14:anchorId="442E9AED" wp14:editId="69189B24">
             <wp:extent cx="5731510" cy="3445510"/>
@@ -21654,6 +21660,9 @@
     <w:p/>
     <w:p>
       <w:r>
+        <w:rPr>
+          <w:noProof/>
+        </w:rPr>
         <w:lastRenderedPageBreak/>
         <w:drawing>
           <wp:inline distT="0" distB="0" distL="0" distR="0" wp14:anchorId="160241DF" wp14:editId="19104E09">
@@ -24006,6 +24015,7 @@
   <w:style w:type="character" w:default="1" w:styleId="DefaultParagraphFont">
     <w:name w:val="Default Paragraph Font"/>
     <w:uiPriority w:val="1"/>
+    <w:semiHidden/>
     <w:unhideWhenUsed/>
   </w:style>
   <w:style w:type="table" w:default="1" w:styleId="TableNormal">

</xml_diff>